<commit_message>
Pushed Sprint 9 Communications Screenshots
Also made minor edits to 27.03 Meeting Minutes
</commit_message>
<xml_diff>
--- a/Meeting Minutes/March/27.03 - Meeting Minutes.docx
+++ b/Meeting Minutes/March/27.03 - Meeting Minutes.docx
@@ -211,22 +211,18 @@
         <w:t xml:space="preserve">generating the dungeon (individual room prefabs are lit correctly, with point lights on the animated torches, however when generating the full maze, the lighting becomes blindingly bright; see </w:t>
       </w:r>
       <w:r>
-        <w:t xml:space="preserve">discord screenshot ‘X- </w:t>
-      </w:r>
-      <w:r>
-        <w:rPr>
-          <w:b/>
-        </w:rPr>
-        <w:t>UPDATE</w:t>
-      </w:r>
-      <w:r>
-        <w:rPr>
-          <w:b/>
-        </w:rPr>
-        <w:t xml:space="preserve"> WHEN SCREENSHOTS ARE PUSHED</w:t>
-      </w:r>
-      <w:r>
-        <w:t>’</w:t>
+        <w:t>discord screenshot</w:t>
+      </w:r>
+      <w:r>
+        <w:t xml:space="preserve"> “</w:t>
+      </w:r>
+      <w:bookmarkStart w:id="0" w:name="_GoBack"/>
+      <w:bookmarkEnd w:id="0"/>
+      <w:r>
+        <w:t>Sprint8_05</w:t>
+      </w:r>
+      <w:r>
+        <w:t>”</w:t>
       </w:r>
       <w:r>
         <w:t>)</w:t>
@@ -814,6 +810,7 @@
           </w:tcPr>
           <w:p>
             <w:r>
+              <w:lastRenderedPageBreak/>
               <w:t xml:space="preserve">Mihai </w:t>
             </w:r>
             <w:proofErr w:type="spellStart"/>
@@ -1211,8 +1208,6 @@
         </w:rPr>
         <w:t xml:space="preserve"> Fraser King</w:t>
       </w:r>
-      <w:bookmarkStart w:id="0" w:name="_GoBack"/>
-      <w:bookmarkEnd w:id="0"/>
     </w:p>
     <w:sectPr>
       <w:pgSz w:w="11906" w:h="16838"/>

</xml_diff>